<commit_message>
FinalVersion. Do not amend again, or chop hands !!!
</commit_message>
<xml_diff>
--- a/MySolution/Version1/MyDocuments/Readme.docx
+++ b/MySolution/Version1/MyDocuments/Readme.docx
@@ -5,9 +5,6 @@
     <w:p>
       <w:pPr>
         <w:pStyle w:val="a3"/>
-        <w:rPr>
-          <w:rFonts w:hint="eastAsia"/>
-        </w:rPr>
       </w:pPr>
       <w:proofErr w:type="spellStart"/>
       <w:r>
@@ -42,6 +39,319 @@
           <w:rFonts w:hint="eastAsia"/>
         </w:rPr>
         <w:t>说明</w:t>
+      </w:r>
+    </w:p>
+    <w:p/>
+    <w:p>
+      <w:r>
+        <w:rPr>
+          <w:rFonts w:hint="eastAsia"/>
+        </w:rPr>
+        <w:tab/>
+      </w:r>
+      <w:r>
+        <w:rPr>
+          <w:rFonts w:hint="eastAsia"/>
+        </w:rPr>
+        <w:t>由于时间有限，对于部分功能并没有实现，主要将精力放在了</w:t>
+      </w:r>
+      <w:proofErr w:type="spellStart"/>
+      <w:r>
+        <w:rPr>
+          <w:rFonts w:hint="eastAsia"/>
+        </w:rPr>
+        <w:t>GraphAttribute</w:t>
+      </w:r>
+      <w:proofErr w:type="spellEnd"/>
+      <w:r>
+        <w:rPr>
+          <w:rFonts w:hint="eastAsia"/>
+        </w:rPr>
+        <w:t>对话框弹出时不影响波形的刷新，以及拖动图例，</w:t>
+      </w:r>
+      <w:r>
+        <w:rPr>
+          <w:rFonts w:hint="eastAsia"/>
+        </w:rPr>
+        <w:t xml:space="preserve"> </w:t>
+      </w:r>
+      <w:r>
+        <w:rPr>
+          <w:rFonts w:hint="eastAsia"/>
+        </w:rPr>
+        <w:t>光标信息显示，</w:t>
+      </w:r>
+      <w:r>
+        <w:rPr>
+          <w:rFonts w:hint="eastAsia"/>
+        </w:rPr>
+        <w:t xml:space="preserve"> </w:t>
+      </w:r>
+      <w:r>
+        <w:rPr>
+          <w:rFonts w:hint="eastAsia"/>
+        </w:rPr>
+        <w:t>统计信息显示和峰值光标信息时不影响数据的刷新。也是由于时间关系，没有做拖动游标时，</w:t>
+      </w:r>
+      <w:r>
+        <w:rPr>
+          <w:rFonts w:hint="eastAsia"/>
+        </w:rPr>
+        <w:t xml:space="preserve"> </w:t>
+      </w:r>
+      <w:r>
+        <w:rPr>
+          <w:rFonts w:hint="eastAsia"/>
+        </w:rPr>
+        <w:t>实时将数据更新在光标信息显示，</w:t>
+      </w:r>
+      <w:r>
+        <w:rPr>
+          <w:rFonts w:hint="eastAsia"/>
+        </w:rPr>
+        <w:t xml:space="preserve"> </w:t>
+      </w:r>
+      <w:r>
+        <w:rPr>
+          <w:rFonts w:hint="eastAsia"/>
+        </w:rPr>
+        <w:t>其实这和拖动图例不影响数据刷新原理是一样的。</w:t>
+      </w:r>
+    </w:p>
+    <w:p/>
+    <w:p>
+      <w:r>
+        <w:rPr>
+          <w:rFonts w:hint="eastAsia"/>
+        </w:rPr>
+        <w:tab/>
+      </w:r>
+      <w:proofErr w:type="spellStart"/>
+      <w:r>
+        <w:rPr>
+          <w:rFonts w:hint="eastAsia"/>
+        </w:rPr>
+        <w:t>GraphAttribute</w:t>
+      </w:r>
+      <w:proofErr w:type="spellEnd"/>
+      <w:r>
+        <w:rPr>
+          <w:rFonts w:hint="eastAsia"/>
+        </w:rPr>
+        <w:t>对话框中设置的曲线信息，文本设置，信息显示等状态都</w:t>
+      </w:r>
+      <w:r>
+        <w:rPr>
+          <w:rFonts w:hint="eastAsia"/>
+        </w:rPr>
+        <w:t>已经可以</w:t>
+      </w:r>
+      <w:r>
+        <w:rPr>
+          <w:rFonts w:hint="eastAsia"/>
+        </w:rPr>
+        <w:t>更新到了</w:t>
+      </w:r>
+      <w:proofErr w:type="spellStart"/>
+      <w:r>
+        <w:rPr>
+          <w:rFonts w:hint="eastAsia"/>
+        </w:rPr>
+        <w:t>XControl</w:t>
+      </w:r>
+      <w:proofErr w:type="spellEnd"/>
+      <w:r>
+        <w:rPr>
+          <w:rFonts w:hint="eastAsia"/>
+        </w:rPr>
+        <w:t>的</w:t>
+      </w:r>
+      <w:r>
+        <w:rPr>
+          <w:rFonts w:hint="eastAsia"/>
+        </w:rPr>
+        <w:t>Display State</w:t>
+      </w:r>
+      <w:r>
+        <w:rPr>
+          <w:rFonts w:hint="eastAsia"/>
+        </w:rPr>
+        <w:t>簇中，只需在</w:t>
+      </w:r>
+      <w:proofErr w:type="spellStart"/>
+      <w:r>
+        <w:rPr>
+          <w:rFonts w:hint="eastAsia"/>
+        </w:rPr>
+        <w:t>XControl</w:t>
+      </w:r>
+      <w:proofErr w:type="spellEnd"/>
+      <w:r>
+        <w:rPr>
+          <w:rFonts w:hint="eastAsia"/>
+        </w:rPr>
+        <w:t>中调用相应属性节点即可（也没有完成…）。</w:t>
+      </w:r>
+    </w:p>
+    <w:p>
+      <w:r>
+        <w:rPr>
+          <w:rFonts w:hint="eastAsia"/>
+        </w:rPr>
+        <w:tab/>
+      </w:r>
+    </w:p>
+    <w:p>
+      <w:r>
+        <w:rPr>
+          <w:rFonts w:hint="eastAsia"/>
+        </w:rPr>
+        <w:tab/>
+      </w:r>
+      <w:r>
+        <w:rPr>
+          <w:rFonts w:hint="eastAsia"/>
+        </w:rPr>
+        <w:t>右键菜单（</w:t>
+      </w:r>
+      <w:r>
+        <w:rPr>
+          <w:rFonts w:hint="eastAsia"/>
+        </w:rPr>
+        <w:t>Short-Cut Menu</w:t>
+      </w:r>
+      <w:r>
+        <w:rPr>
+          <w:rFonts w:hint="eastAsia"/>
+        </w:rPr>
+        <w:t>）中，</w:t>
+      </w:r>
+      <w:r>
+        <w:rPr>
+          <w:rFonts w:hint="eastAsia"/>
+        </w:rPr>
+        <w:t xml:space="preserve"> </w:t>
+      </w:r>
+      <w:proofErr w:type="spellStart"/>
+      <w:r>
+        <w:rPr>
+          <w:rFonts w:hint="eastAsia"/>
+        </w:rPr>
+        <w:t>GraphAttribute</w:t>
+      </w:r>
+      <w:proofErr w:type="spellEnd"/>
+      <w:r>
+        <w:rPr>
+          <w:rFonts w:hint="eastAsia"/>
+        </w:rPr>
+        <w:t xml:space="preserve"> </w:t>
+      </w:r>
+      <w:r>
+        <w:rPr>
+          <w:rFonts w:hint="eastAsia"/>
+        </w:rPr>
+        <w:t>和</w:t>
+      </w:r>
+      <w:r>
+        <w:rPr>
+          <w:rFonts w:hint="eastAsia"/>
+        </w:rPr>
+        <w:t xml:space="preserve"> Cursor</w:t>
+      </w:r>
+      <w:r>
+        <w:rPr>
+          <w:rFonts w:hint="eastAsia"/>
+        </w:rPr>
+        <w:t>中的</w:t>
+      </w:r>
+      <w:r>
+        <w:rPr>
+          <w:rFonts w:hint="eastAsia"/>
+        </w:rPr>
+        <w:t>Single</w:t>
+      </w:r>
+      <w:r>
+        <w:rPr>
+          <w:rFonts w:hint="eastAsia"/>
+        </w:rPr>
+        <w:t>，</w:t>
+      </w:r>
+      <w:r>
+        <w:rPr>
+          <w:rFonts w:hint="eastAsia"/>
+        </w:rPr>
+        <w:t>Double</w:t>
+      </w:r>
+      <w:r>
+        <w:rPr>
+          <w:rFonts w:hint="eastAsia"/>
+        </w:rPr>
+        <w:t>是可用的。</w:t>
+      </w:r>
+    </w:p>
+    <w:p/>
+    <w:p>
+      <w:r>
+        <w:rPr>
+          <w:rFonts w:hint="eastAsia"/>
+        </w:rPr>
+        <w:tab/>
+      </w:r>
+      <w:proofErr w:type="spellStart"/>
+      <w:r>
+        <w:rPr>
+          <w:rFonts w:hint="eastAsia"/>
+        </w:rPr>
+        <w:t>Demo_dynamic</w:t>
+      </w:r>
+      <w:proofErr w:type="spellEnd"/>
+      <w:r>
+        <w:rPr>
+          <w:rFonts w:hint="eastAsia"/>
+        </w:rPr>
+        <w:t>示例中使用了队列做缓冲区显示动态正弦波（两个正弦波周期之间连接处有不平滑是因为波形产生的问题，不是控件显示的问题）来测试拖动的流畅性。</w:t>
+      </w:r>
+    </w:p>
+    <w:p/>
+    <w:p>
+      <w:pPr>
+        <w:rPr>
+          <w:rFonts w:hint="eastAsia"/>
+        </w:rPr>
+      </w:pPr>
+      <w:r>
+        <w:rPr>
+          <w:rFonts w:hint="eastAsia"/>
+        </w:rPr>
+        <w:tab/>
+      </w:r>
+      <w:proofErr w:type="spellStart"/>
+      <w:r>
+        <w:rPr>
+          <w:rFonts w:hint="eastAsia"/>
+        </w:rPr>
+        <w:t>Demo_static</w:t>
+      </w:r>
+      <w:proofErr w:type="spellEnd"/>
+      <w:r>
+        <w:rPr>
+          <w:rFonts w:hint="eastAsia"/>
+        </w:rPr>
+        <w:t>是演示显示静态波形时对</w:t>
+      </w:r>
+      <w:proofErr w:type="spellStart"/>
+      <w:r>
+        <w:rPr>
+          <w:rFonts w:hint="eastAsia"/>
+        </w:rPr>
+        <w:t>XControl</w:t>
+      </w:r>
+      <w:proofErr w:type="spellEnd"/>
+      <w:r>
+        <w:rPr>
+          <w:rFonts w:hint="eastAsia"/>
+        </w:rPr>
+        <w:t>的一些设置。</w:t>
       </w:r>
     </w:p>
     <w:p>
@@ -52,364 +362,32 @@
       </w:pPr>
     </w:p>
     <w:p>
-      <w:pPr>
-        <w:rPr>
-          <w:rFonts w:hint="eastAsia"/>
-        </w:rPr>
-      </w:pPr>
       <w:r>
         <w:rPr>
           <w:rFonts w:hint="eastAsia"/>
         </w:rPr>
         <w:tab/>
-      </w:r>
-      <w:r>
-        <w:rPr>
-          <w:rFonts w:hint="eastAsia"/>
-        </w:rPr>
-        <w:t>由于时间有限，对于部分功能并没有实现，主要将精力放在了</w:t>
+        <w:t>Project</w:t>
+      </w:r>
+      <w:r>
+        <w:rPr>
+          <w:rFonts w:hint="eastAsia"/>
+        </w:rPr>
+        <w:t>中</w:t>
       </w:r>
       <w:proofErr w:type="spellStart"/>
       <w:r>
         <w:rPr>
           <w:rFonts w:hint="eastAsia"/>
         </w:rPr>
-        <w:t>GraphAttribute</w:t>
+        <w:t>TestDemo</w:t>
       </w:r>
       <w:proofErr w:type="spellEnd"/>
       <w:r>
         <w:rPr>
           <w:rFonts w:hint="eastAsia"/>
         </w:rPr>
-        <w:t>对话框弹出时不影响波形的刷新，以及拖动图例，</w:t>
-      </w:r>
-      <w:r>
-        <w:rPr>
-          <w:rFonts w:hint="eastAsia"/>
-        </w:rPr>
-        <w:t xml:space="preserve"> </w:t>
-      </w:r>
-      <w:r>
-        <w:rPr>
-          <w:rFonts w:hint="eastAsia"/>
-        </w:rPr>
-        <w:t>光标信息显示，</w:t>
-      </w:r>
-      <w:r>
-        <w:rPr>
-          <w:rFonts w:hint="eastAsia"/>
-        </w:rPr>
-        <w:t xml:space="preserve"> </w:t>
-      </w:r>
-      <w:r>
-        <w:rPr>
-          <w:rFonts w:hint="eastAsia"/>
-        </w:rPr>
-        <w:t>统计信息显示和峰值光标信息时不影响数据的刷新。也是由于时间关系，没有做拖动游标时，</w:t>
-      </w:r>
-      <w:r>
-        <w:rPr>
-          <w:rFonts w:hint="eastAsia"/>
-        </w:rPr>
-        <w:t xml:space="preserve"> </w:t>
-      </w:r>
-      <w:r>
-        <w:rPr>
-          <w:rFonts w:hint="eastAsia"/>
-        </w:rPr>
-        <w:t>实时将数据更新在光标信息显示，</w:t>
-      </w:r>
-      <w:r>
-        <w:rPr>
-          <w:rFonts w:hint="eastAsia"/>
-        </w:rPr>
-        <w:t xml:space="preserve"> </w:t>
-      </w:r>
-      <w:r>
-        <w:rPr>
-          <w:rFonts w:hint="eastAsia"/>
-        </w:rPr>
-        <w:t>其实这和拖动图例不影响数据刷新原理是一样的。</w:t>
-      </w:r>
-    </w:p>
-    <w:p>
-      <w:pPr>
-        <w:rPr>
-          <w:rFonts w:hint="eastAsia"/>
-        </w:rPr>
-      </w:pPr>
-    </w:p>
-    <w:p>
-      <w:pPr>
-        <w:rPr>
-          <w:rFonts w:hint="eastAsia"/>
-        </w:rPr>
-      </w:pPr>
-      <w:r>
-        <w:rPr>
-          <w:rFonts w:hint="eastAsia"/>
-        </w:rPr>
-        <w:tab/>
-      </w:r>
-      <w:proofErr w:type="spellStart"/>
-      <w:r>
-        <w:rPr>
-          <w:rFonts w:hint="eastAsia"/>
-        </w:rPr>
-        <w:t>GraphAttribute</w:t>
-      </w:r>
-      <w:proofErr w:type="spellEnd"/>
-      <w:r>
-        <w:rPr>
-          <w:rFonts w:hint="eastAsia"/>
-        </w:rPr>
-        <w:t>对话框</w:t>
-      </w:r>
-      <w:r>
-        <w:rPr>
-          <w:rFonts w:hint="eastAsia"/>
-        </w:rPr>
-        <w:t>中设置的曲线信息，文本设置，信息显示等状态都</w:t>
-      </w:r>
-      <w:r>
-        <w:rPr>
-          <w:rFonts w:hint="eastAsia"/>
-        </w:rPr>
-        <w:t>已经可以</w:t>
-      </w:r>
-      <w:r>
-        <w:rPr>
-          <w:rFonts w:hint="eastAsia"/>
-        </w:rPr>
-        <w:t>更新到了</w:t>
-      </w:r>
-      <w:proofErr w:type="spellStart"/>
-      <w:r>
-        <w:rPr>
-          <w:rFonts w:hint="eastAsia"/>
-        </w:rPr>
-        <w:t>XControl</w:t>
-      </w:r>
-      <w:proofErr w:type="spellEnd"/>
-      <w:r>
-        <w:rPr>
-          <w:rFonts w:hint="eastAsia"/>
-        </w:rPr>
-        <w:t>的</w:t>
-      </w:r>
-      <w:r>
-        <w:rPr>
-          <w:rFonts w:hint="eastAsia"/>
-        </w:rPr>
-        <w:t>Display State</w:t>
-      </w:r>
-      <w:r>
-        <w:rPr>
-          <w:rFonts w:hint="eastAsia"/>
-        </w:rPr>
-        <w:t>簇中，只需在</w:t>
-      </w:r>
-      <w:proofErr w:type="spellStart"/>
-      <w:r>
-        <w:rPr>
-          <w:rFonts w:hint="eastAsia"/>
-        </w:rPr>
-        <w:t>XControl</w:t>
-      </w:r>
-      <w:proofErr w:type="spellEnd"/>
-      <w:r>
-        <w:rPr>
-          <w:rFonts w:hint="eastAsia"/>
-        </w:rPr>
-        <w:t>中调用相应属性节点即可（也没有完成…）。</w:t>
-      </w:r>
-    </w:p>
-    <w:p>
-      <w:pPr>
-        <w:rPr>
-          <w:rFonts w:hint="eastAsia"/>
-        </w:rPr>
-      </w:pPr>
-      <w:r>
-        <w:rPr>
-          <w:rFonts w:hint="eastAsia"/>
-        </w:rPr>
-        <w:tab/>
-      </w:r>
-    </w:p>
-    <w:p>
-      <w:pPr>
-        <w:rPr>
-          <w:rFonts w:hint="eastAsia"/>
-        </w:rPr>
-      </w:pPr>
-      <w:r>
-        <w:rPr>
-          <w:rFonts w:hint="eastAsia"/>
-        </w:rPr>
-        <w:tab/>
-      </w:r>
-      <w:r>
-        <w:rPr>
-          <w:rFonts w:hint="eastAsia"/>
-        </w:rPr>
-        <w:t>右键菜单（</w:t>
-      </w:r>
-      <w:r>
-        <w:rPr>
-          <w:rFonts w:hint="eastAsia"/>
-        </w:rPr>
-        <w:t>Short-Cut Menu</w:t>
-      </w:r>
-      <w:r>
-        <w:rPr>
-          <w:rFonts w:hint="eastAsia"/>
-        </w:rPr>
-        <w:t>）中，</w:t>
-      </w:r>
-      <w:r>
-        <w:rPr>
-          <w:rFonts w:hint="eastAsia"/>
-        </w:rPr>
-        <w:t xml:space="preserve"> </w:t>
-      </w:r>
-      <w:proofErr w:type="spellStart"/>
-      <w:r>
-        <w:rPr>
-          <w:rFonts w:hint="eastAsia"/>
-        </w:rPr>
-        <w:t>GraphAttribute</w:t>
-      </w:r>
-      <w:proofErr w:type="spellEnd"/>
-      <w:r>
-        <w:rPr>
-          <w:rFonts w:hint="eastAsia"/>
-        </w:rPr>
-        <w:t xml:space="preserve"> </w:t>
-      </w:r>
-      <w:r>
-        <w:rPr>
-          <w:rFonts w:hint="eastAsia"/>
-        </w:rPr>
-        <w:t>和</w:t>
-      </w:r>
-      <w:r>
-        <w:rPr>
-          <w:rFonts w:hint="eastAsia"/>
-        </w:rPr>
-        <w:t xml:space="preserve"> Cursor</w:t>
-      </w:r>
-      <w:r>
-        <w:rPr>
-          <w:rFonts w:hint="eastAsia"/>
-        </w:rPr>
-        <w:t>中的</w:t>
-      </w:r>
-      <w:r>
-        <w:rPr>
-          <w:rFonts w:hint="eastAsia"/>
-        </w:rPr>
-        <w:t>Single</w:t>
-      </w:r>
-      <w:r>
-        <w:rPr>
-          <w:rFonts w:hint="eastAsia"/>
-        </w:rPr>
-        <w:t>，</w:t>
-      </w:r>
-      <w:r>
-        <w:rPr>
-          <w:rFonts w:hint="eastAsia"/>
-        </w:rPr>
-        <w:t>Double</w:t>
-      </w:r>
-      <w:r>
-        <w:rPr>
-          <w:rFonts w:hint="eastAsia"/>
-        </w:rPr>
-        <w:t>是可用的。</w:t>
-      </w:r>
-    </w:p>
-    <w:p>
-      <w:pPr>
-        <w:rPr>
-          <w:rFonts w:hint="eastAsia"/>
-        </w:rPr>
-      </w:pPr>
-    </w:p>
-    <w:p>
-      <w:pPr>
-        <w:rPr>
-          <w:rFonts w:hint="eastAsia"/>
-        </w:rPr>
-      </w:pPr>
-      <w:r>
-        <w:rPr>
-          <w:rFonts w:hint="eastAsia"/>
-        </w:rPr>
-        <w:tab/>
-      </w:r>
-      <w:proofErr w:type="spellStart"/>
-      <w:r>
-        <w:rPr>
-          <w:rFonts w:hint="eastAsia"/>
-        </w:rPr>
-        <w:t>Demo_dynamic</w:t>
-      </w:r>
-      <w:proofErr w:type="spellEnd"/>
-      <w:r>
-        <w:rPr>
-          <w:rFonts w:hint="eastAsia"/>
-        </w:rPr>
-        <w:t>示例中使用了队列做缓冲区显示动态正弦波（两个正弦波周期之间连接处有不平滑是因为波形产生的问题，不是控件显示的问题）来测试拖动的流畅性。</w:t>
-      </w:r>
-    </w:p>
-    <w:p>
-      <w:pPr>
-        <w:rPr>
-          <w:rFonts w:hint="eastAsia"/>
-        </w:rPr>
-      </w:pPr>
-    </w:p>
-    <w:p>
-      <w:pPr>
-        <w:rPr>
-          <w:rFonts w:hint="eastAsia"/>
-        </w:rPr>
-      </w:pPr>
-      <w:r>
-        <w:rPr>
-          <w:rFonts w:hint="eastAsia"/>
-        </w:rPr>
-        <w:tab/>
-      </w:r>
-      <w:proofErr w:type="spellStart"/>
-      <w:r>
-        <w:rPr>
-          <w:rFonts w:hint="eastAsia"/>
-        </w:rPr>
-        <w:t>Demo_static</w:t>
-      </w:r>
-      <w:proofErr w:type="spellEnd"/>
-      <w:r>
-        <w:rPr>
-          <w:rFonts w:hint="eastAsia"/>
-        </w:rPr>
-        <w:t>是演示显示静态波形时对</w:t>
-      </w:r>
-      <w:proofErr w:type="spellStart"/>
-      <w:r>
-        <w:rPr>
-          <w:rFonts w:hint="eastAsia"/>
-        </w:rPr>
-        <w:t>XControl</w:t>
-      </w:r>
-      <w:proofErr w:type="spellEnd"/>
-      <w:r>
-        <w:rPr>
-          <w:rFonts w:hint="eastAsia"/>
-        </w:rPr>
-        <w:t>的一些设置。</w:t>
+        <w:t>是我写程序过程中的一些测试程序，直接忽略就好。</w:t>
       </w:r>
       <w:bookmarkStart w:id="0" w:name="_GoBack"/>
       <w:bookmarkEnd w:id="0"/>

</xml_diff>